<commit_message>
updates new Diploma Docs Ready
</commit_message>
<xml_diff>
--- a/MyWorksPresentation/I_Magister-Master/docs/Ready/annotation My.docx
+++ b/MyWorksPresentation/I_Magister-Master/docs/Ready/annotation My.docx
@@ -1,6 +1,6 @@
 
 <file path=word/document.xml><?xml version="1.0" encoding="utf-8"?>
-<w:document xmlns:ve="http://schemas.openxmlformats.org/markup-compatibility/2006" xmlns:o="urn:schemas-microsoft-com:office:office" xmlns:r="http://schemas.openxmlformats.org/officeDocument/2006/relationships" xmlns:m="http://schemas.openxmlformats.org/officeDocument/2006/math" xmlns:v="urn:schemas-microsoft-com:vml" xmlns:wp="http://schemas.openxmlformats.org/drawingml/2006/wordprocessingDrawing" xmlns:w10="urn:schemas-microsoft-com:office:word" xmlns:w="http://schemas.openxmlformats.org/wordprocessingml/2006/main" xmlns:wne="http://schemas.microsoft.com/office/word/2006/wordml">
+<w:document xmlns:wpc="http://schemas.microsoft.com/office/word/2010/wordprocessingCanvas" xmlns:mc="http://schemas.openxmlformats.org/markup-compatibility/2006" xmlns:o="urn:schemas-microsoft-com:office:office" xmlns:r="http://schemas.openxmlformats.org/officeDocument/2006/relationships" xmlns:m="http://schemas.openxmlformats.org/officeDocument/2006/math" xmlns:v="urn:schemas-microsoft-com:vml" xmlns:wp14="http://schemas.microsoft.com/office/word/2010/wordprocessingDrawing" xmlns:wp="http://schemas.openxmlformats.org/drawingml/2006/wordprocessingDrawing" xmlns:w10="urn:schemas-microsoft-com:office:word" xmlns:w="http://schemas.openxmlformats.org/wordprocessingml/2006/main" xmlns:w14="http://schemas.microsoft.com/office/word/2010/wordml" xmlns:wpg="http://schemas.microsoft.com/office/word/2010/wordprocessingGroup" xmlns:wpi="http://schemas.microsoft.com/office/word/2010/wordprocessingInk" xmlns:wne="http://schemas.microsoft.com/office/word/2006/wordml" xmlns:wps="http://schemas.microsoft.com/office/word/2010/wordprocessingShape" mc:Ignorable="w14 wp14">
   <w:body>
     <w:p>
       <w:pPr>
@@ -209,7 +209,6 @@
         <w:rPr>
           <w:rFonts w:ascii="Times New Roman" w:hAnsi="Times New Roman" w:cs="Times New Roman"/>
           <w:sz w:val="24"/>
-          <w:lang w:val="ru-RU"/>
         </w:rPr>
         <w:t>55</w:t>
       </w:r>
@@ -224,7 +223,6 @@
         <w:rPr>
           <w:rFonts w:ascii="Times New Roman" w:hAnsi="Times New Roman" w:cs="Times New Roman"/>
           <w:sz w:val="24"/>
-          <w:lang w:val="ru-RU"/>
         </w:rPr>
         <w:t>51</w:t>
       </w:r>
@@ -250,7 +248,14 @@
           <w:rFonts w:ascii="Times New Roman" w:hAnsi="Times New Roman" w:cs="Times New Roman"/>
           <w:sz w:val="24"/>
         </w:rPr>
-        <w:t xml:space="preserve">Об’єкт дослідження: розробка </w:t>
+        <w:t xml:space="preserve">Об’єкт дослідження: </w:t>
+      </w:r>
+      <w:r>
+        <w:rPr>
+          <w:rFonts w:ascii="Times New Roman" w:hAnsi="Times New Roman" w:cs="Times New Roman"/>
+          <w:sz w:val="24"/>
+        </w:rPr>
+        <w:t xml:space="preserve">розробка моделей об’єктів та процесів для віртуальної реальності, розробка </w:t>
       </w:r>
       <w:proofErr w:type="spellStart"/>
       <w:r>
@@ -379,7 +384,14 @@
           <w:rFonts w:ascii="Times New Roman" w:hAnsi="Times New Roman" w:cs="Times New Roman"/>
           <w:sz w:val="24"/>
         </w:rPr>
-        <w:t xml:space="preserve">Мета роботи: розробка моделей віртуальної реальності для створення </w:t>
+        <w:t>Мета роботи: розробка моделей віртуальної реально</w:t>
+      </w:r>
+      <w:r>
+        <w:rPr>
+          <w:rFonts w:ascii="Times New Roman" w:hAnsi="Times New Roman" w:cs="Times New Roman"/>
+          <w:sz w:val="24"/>
+        </w:rPr>
+        <w:t xml:space="preserve">сті для створення </w:t>
       </w:r>
       <w:proofErr w:type="spellStart"/>
       <w:r>
@@ -395,7 +407,14 @@
           <w:rFonts w:ascii="Times New Roman" w:hAnsi="Times New Roman" w:cs="Times New Roman"/>
           <w:sz w:val="24"/>
         </w:rPr>
-        <w:t xml:space="preserve"> “ Віртуальна екскурсія ”.</w:t>
+        <w:t xml:space="preserve"> “ </w:t>
+      </w:r>
+      <w:r>
+        <w:rPr>
+          <w:rFonts w:ascii="Times New Roman" w:hAnsi="Times New Roman" w:cs="Times New Roman"/>
+          <w:sz w:val="24"/>
+        </w:rPr>
+        <w:t>Віртуальна екскурсія ”.</w:t>
       </w:r>
     </w:p>
     <w:p>
@@ -412,7 +431,14 @@
           <w:rFonts w:ascii="Times New Roman" w:hAnsi="Times New Roman" w:cs="Times New Roman"/>
           <w:sz w:val="24"/>
         </w:rPr>
-        <w:t xml:space="preserve">Одержані висновки та їх новизна: реалізовано декілька моделей для </w:t>
+        <w:t xml:space="preserve">Одержані висновки та їх новизна: </w:t>
+      </w:r>
+      <w:r>
+        <w:rPr>
+          <w:rFonts w:ascii="Times New Roman" w:hAnsi="Times New Roman" w:cs="Times New Roman"/>
+          <w:sz w:val="24"/>
+        </w:rPr>
+        <w:t xml:space="preserve">розроблено та  реалізовано у вигляді програмного забезпечення модель штучного інтелекту NPC птиці, модель тривимірного звуку, модель поведінки камери; розроблено </w:t>
       </w:r>
       <w:proofErr w:type="spellStart"/>
       <w:r>
@@ -420,7 +446,7 @@
           <w:rFonts w:ascii="Times New Roman" w:hAnsi="Times New Roman" w:cs="Times New Roman"/>
           <w:sz w:val="24"/>
         </w:rPr>
-        <w:t>веб-додатоку</w:t>
+        <w:t>веб-додаток</w:t>
       </w:r>
       <w:proofErr w:type="spellEnd"/>
       <w:r>
@@ -470,6 +496,38 @@
         </w:rPr>
         <w:t>абораторних роб</w:t>
       </w:r>
+      <w:r>
+        <w:rPr>
+          <w:rFonts w:ascii="Times New Roman" w:hAnsi="Times New Roman" w:cs="Times New Roman"/>
+          <w:sz w:val="24"/>
+        </w:rPr>
+        <w:t>іт з предметів «Інтелектуальні системи», «Програмування», «Проектування програмних систем», «Обчислювальна геометрія і комп'ютерна графіка».</w:t>
+      </w:r>
+    </w:p>
+    <w:p>
+      <w:pPr>
+        <w:pStyle w:val="Standard"/>
+        <w:jc w:val="both"/>
+        <w:rPr>
+          <w:rFonts w:ascii="Times New Roman" w:hAnsi="Times New Roman" w:cs="Times New Roman"/>
+          <w:sz w:val="24"/>
+        </w:rPr>
+      </w:pPr>
+      <w:r>
+        <w:rPr>
+          <w:rFonts w:ascii="Times New Roman" w:hAnsi="Times New Roman" w:cs="Times New Roman"/>
+          <w:sz w:val="24"/>
+        </w:rPr>
+        <w:tab/>
+        <w:t xml:space="preserve">Перелік ключових слів: </w:t>
+      </w:r>
+      <w:r>
+        <w:rPr>
+          <w:rFonts w:ascii="Times New Roman" w:hAnsi="Times New Roman" w:cs="Times New Roman"/>
+          <w:sz w:val="24"/>
+        </w:rPr>
+        <w:t>МОДЕЛЬ, ШТУЧНИЙ ІНТЕЛЕКТ, НЕЧІТКА ЛОГІКА, ВІДОБРАЖЕННЯ, КЛАСИФІКАЦІЯ, ВЕБ-ДОДАТОК, ВЕБ-РОЗРОБКА, РЕНДЕР, СЦЕНА, КАМЕРА, МЕШ, ГЕОМЕТРИЯ, ТЕКСТУРА, МАТЕРІАЛ, ШЕЙДЕР, ІКМ, БУФЕР, ОБ'ЄКТ, СЛУХАЧ, THREEJS, WEBGL, JAVASC</w:t>
+      </w:r>
       <w:bookmarkStart w:id="0" w:name="_GoBack"/>
       <w:bookmarkEnd w:id="0"/>
       <w:r>
@@ -477,25 +535,7 @@
           <w:rFonts w:ascii="Times New Roman" w:hAnsi="Times New Roman" w:cs="Times New Roman"/>
           <w:sz w:val="24"/>
         </w:rPr>
-        <w:t>іт з предметів «Інтелектуальні системи», «Програмування», «Проектування програмних систем», «Обчислювальна геометрія і комп'ютерна графіка».</w:t>
-      </w:r>
-    </w:p>
-    <w:p>
-      <w:pPr>
-        <w:pStyle w:val="Standard"/>
-        <w:jc w:val="both"/>
-        <w:rPr>
-          <w:rFonts w:ascii="Times New Roman" w:hAnsi="Times New Roman" w:cs="Times New Roman"/>
-          <w:sz w:val="24"/>
-        </w:rPr>
-      </w:pPr>
-      <w:r>
-        <w:rPr>
-          <w:rFonts w:ascii="Times New Roman" w:hAnsi="Times New Roman" w:cs="Times New Roman"/>
-          <w:sz w:val="24"/>
-        </w:rPr>
-        <w:tab/>
-        <w:t>Перелік ключових слів: ВЕБ-ДОДАТОК, ВЕБ-РОЗРОБКА, THREEJS, WEBGL, JAVASCRIPT, CANVAS, GITHUB, GLSL, РЕНДЕР, СЦЕНА, КАМЕРА, МЕШ, ГЕОМЕТРИЯ, ТЕКСТУРА, МАТЕРІАЛ, ШЕЙДЕР, PCM, ІКМ, БУФЕР, ОБ'ЄКТ, СЛУХАЧ, SFX,  SOUNDFX, SOUND EFFECTS, ШТУЧНИЙ ІНТЕЛЕКТ, НЕЧІТКА ЛОГІКА, ВІДОБРАЖЕННЯ, КЛАСИФІКАЦІЯ, AI, SPRITE.</w:t>
+        <w:t>RIPT, CANVAS, GITHUB, GLSL, PCM, SFX,  SOUNDFX, SOUND EFFECTS, AI, SPRITE.</w:t>
       </w:r>
     </w:p>
     <w:sectPr>
@@ -508,7 +548,7 @@
 </file>
 
 <file path=word/endnotes.xml><?xml version="1.0" encoding="utf-8"?>
-<w:endnotes xmlns:ve="http://schemas.openxmlformats.org/markup-compatibility/2006" xmlns:o="urn:schemas-microsoft-com:office:office" xmlns:r="http://schemas.openxmlformats.org/officeDocument/2006/relationships" xmlns:m="http://schemas.openxmlformats.org/officeDocument/2006/math" xmlns:v="urn:schemas-microsoft-com:vml" xmlns:wp="http://schemas.openxmlformats.org/drawingml/2006/wordprocessingDrawing" xmlns:w10="urn:schemas-microsoft-com:office:word" xmlns:w="http://schemas.openxmlformats.org/wordprocessingml/2006/main" xmlns:wne="http://schemas.microsoft.com/office/word/2006/wordml">
+<w:endnotes xmlns:wpc="http://schemas.microsoft.com/office/word/2010/wordprocessingCanvas" xmlns:mc="http://schemas.openxmlformats.org/markup-compatibility/2006" xmlns:o="urn:schemas-microsoft-com:office:office" xmlns:r="http://schemas.openxmlformats.org/officeDocument/2006/relationships" xmlns:m="http://schemas.openxmlformats.org/officeDocument/2006/math" xmlns:v="urn:schemas-microsoft-com:vml" xmlns:wp14="http://schemas.microsoft.com/office/word/2010/wordprocessingDrawing" xmlns:wp="http://schemas.openxmlformats.org/drawingml/2006/wordprocessingDrawing" xmlns:w10="urn:schemas-microsoft-com:office:word" xmlns:w="http://schemas.openxmlformats.org/wordprocessingml/2006/main" xmlns:w14="http://schemas.microsoft.com/office/word/2010/wordml" xmlns:wpg="http://schemas.microsoft.com/office/word/2010/wordprocessingGroup" xmlns:wpi="http://schemas.microsoft.com/office/word/2010/wordprocessingInk" xmlns:wne="http://schemas.microsoft.com/office/word/2006/wordml" xmlns:wps="http://schemas.microsoft.com/office/word/2010/wordprocessingShape" mc:Ignorable="w14 wp14">
   <w:endnote w:type="separator" w:id="-1">
     <w:p>
       <w:r>
@@ -527,7 +567,7 @@
 </file>
 
 <file path=word/footnotes.xml><?xml version="1.0" encoding="utf-8"?>
-<w:footnotes xmlns:ve="http://schemas.openxmlformats.org/markup-compatibility/2006" xmlns:o="urn:schemas-microsoft-com:office:office" xmlns:r="http://schemas.openxmlformats.org/officeDocument/2006/relationships" xmlns:m="http://schemas.openxmlformats.org/officeDocument/2006/math" xmlns:v="urn:schemas-microsoft-com:vml" xmlns:wp="http://schemas.openxmlformats.org/drawingml/2006/wordprocessingDrawing" xmlns:w10="urn:schemas-microsoft-com:office:word" xmlns:w="http://schemas.openxmlformats.org/wordprocessingml/2006/main" xmlns:wne="http://schemas.microsoft.com/office/word/2006/wordml">
+<w:footnotes xmlns:wpc="http://schemas.microsoft.com/office/word/2010/wordprocessingCanvas" xmlns:mc="http://schemas.openxmlformats.org/markup-compatibility/2006" xmlns:o="urn:schemas-microsoft-com:office:office" xmlns:r="http://schemas.openxmlformats.org/officeDocument/2006/relationships" xmlns:m="http://schemas.openxmlformats.org/officeDocument/2006/math" xmlns:v="urn:schemas-microsoft-com:vml" xmlns:wp14="http://schemas.microsoft.com/office/word/2010/wordprocessingDrawing" xmlns:wp="http://schemas.openxmlformats.org/drawingml/2006/wordprocessingDrawing" xmlns:w10="urn:schemas-microsoft-com:office:word" xmlns:w="http://schemas.openxmlformats.org/wordprocessingml/2006/main" xmlns:w14="http://schemas.microsoft.com/office/word/2010/wordml" xmlns:wpg="http://schemas.microsoft.com/office/word/2010/wordprocessingGroup" xmlns:wpi="http://schemas.microsoft.com/office/word/2010/wordprocessingInk" xmlns:wne="http://schemas.microsoft.com/office/word/2006/wordml" xmlns:wps="http://schemas.microsoft.com/office/word/2010/wordprocessingShape" mc:Ignorable="w14 wp14">
   <w:footnote w:type="separator" w:id="-1">
     <w:p>
       <w:r>
@@ -549,7 +589,7 @@
 </file>
 
 <file path=word/styles.xml><?xml version="1.0" encoding="utf-8"?>
-<w:styles xmlns:r="http://schemas.openxmlformats.org/officeDocument/2006/relationships" xmlns:w="http://schemas.openxmlformats.org/wordprocessingml/2006/main">
+<w:styles xmlns:mc="http://schemas.openxmlformats.org/markup-compatibility/2006" xmlns:r="http://schemas.openxmlformats.org/officeDocument/2006/relationships" xmlns:w="http://schemas.openxmlformats.org/wordprocessingml/2006/main" xmlns:w14="http://schemas.microsoft.com/office/word/2010/wordml" mc:Ignorable="w14">
   <w:docDefaults>
     <w:rPrDefault>
       <w:rPr>
@@ -723,7 +763,6 @@
     <w:uiPriority w:val="99"/>
     <w:semiHidden/>
     <w:unhideWhenUsed/>
-    <w:qFormat/>
     <w:tblPr>
       <w:tblInd w:w="0" w:type="dxa"/>
       <w:tblCellMar>
@@ -802,6 +841,17 @@
     </w:pPr>
     <w:rPr>
       <w:sz w:val="24"/>
+    </w:rPr>
+  </w:style>
+  <w:style w:type="character" w:styleId="a5">
+    <w:name w:val="Hyperlink"/>
+    <w:basedOn w:val="a0"/>
+    <w:uiPriority w:val="99"/>
+    <w:unhideWhenUsed/>
+    <w:rsid w:val="00C64352"/>
+    <w:rPr>
+      <w:color w:val="0000FF" w:themeColor="hyperlink"/>
+      <w:u w:val="single"/>
     </w:rPr>
   </w:style>
 </w:styles>

</xml_diff>